<commit_message>
Cambios en propuesta preliminar, espero ya este ok
</commit_message>
<xml_diff>
--- a/Propuesta Preliminar/Propuesta preliminar - Bonomi.docx
+++ b/Propuesta Preliminar/Propuesta preliminar - Bonomi.docx
@@ -545,7 +545,7 @@
             <w:noProof/>
             <w:lang w:val="es-ES"/>
           </w:rPr>
-          <w:t>Obje</w:t>
+          <w:t>Objeti</w:t>
         </w:r>
         <w:r>
           <w:rPr>
@@ -553,7 +553,7 @@
             <w:noProof/>
             <w:lang w:val="es-ES"/>
           </w:rPr>
-          <w:t>t</w:t>
+          <w:t>v</w:t>
         </w:r>
         <w:r>
           <w:rPr>
@@ -561,7 +561,7 @@
             <w:noProof/>
             <w:lang w:val="es-ES"/>
           </w:rPr>
-          <w:t>ivo</w:t>
+          <w:t>o</w:t>
         </w:r>
         <w:r>
           <w:rPr>
@@ -649,12 +649,6 @@
           <w:noProof/>
           <w:lang w:val="es-ES"/>
         </w:rPr>
-      </w:r>
-      <w:r>
-        <w:rPr>
-          <w:noProof/>
-          <w:lang w:val="es-ES"/>
-        </w:rPr>
         <w:fldChar w:fldCharType="separate"/>
       </w:r>
       <w:r>
@@ -663,39 +657,7 @@
           <w:noProof/>
           <w:lang w:val="es-ES"/>
         </w:rPr>
-        <w:t>Bar</w:t>
-      </w:r>
-      <w:r>
-        <w:rPr>
-          <w:rStyle w:val="Hipervnculo"/>
-          <w:noProof/>
-          <w:lang w:val="es-ES"/>
-        </w:rPr>
-        <w:t>r</w:t>
-      </w:r>
-      <w:r>
-        <w:rPr>
-          <w:rStyle w:val="Hipervnculo"/>
-          <w:noProof/>
-          <w:lang w:val="es-ES"/>
-        </w:rPr>
-        <w:t>e</w:t>
-      </w:r>
-      <w:r>
-        <w:rPr>
-          <w:rStyle w:val="Hipervnculo"/>
-          <w:noProof/>
-          <w:lang w:val="es-ES"/>
-        </w:rPr>
-        <w:t>r</w:t>
-      </w:r>
-      <w:r>
-        <w:rPr>
-          <w:rStyle w:val="Hipervnculo"/>
-          <w:noProof/>
-          <w:lang w:val="es-ES"/>
-        </w:rPr>
-        <w:t>as</w:t>
+        <w:t>Barreras</w:t>
       </w:r>
       <w:r>
         <w:rPr>
@@ -757,12 +719,6 @@
           <w:noProof/>
           <w:lang w:val="es-ES"/>
         </w:rPr>
-      </w:r>
-      <w:r>
-        <w:rPr>
-          <w:noProof/>
-          <w:lang w:val="es-ES"/>
-        </w:rPr>
         <w:fldChar w:fldCharType="separate"/>
       </w:r>
       <w:r>
@@ -771,23 +727,7 @@
           <w:noProof/>
           <w:lang w:val="es-ES"/>
         </w:rPr>
-        <w:t>Relevancia del</w:t>
-      </w:r>
-      <w:r>
-        <w:rPr>
-          <w:rStyle w:val="Hipervnculo"/>
-          <w:noProof/>
-          <w:lang w:val="es-ES"/>
-        </w:rPr>
-        <w:t xml:space="preserve"> </w:t>
-      </w:r>
-      <w:r>
-        <w:rPr>
-          <w:rStyle w:val="Hipervnculo"/>
-          <w:noProof/>
-          <w:lang w:val="es-ES"/>
-        </w:rPr>
-        <w:t>proyecto</w:t>
+        <w:t>Relevancia del proyecto</w:t>
       </w:r>
       <w:r>
         <w:rPr>
@@ -849,12 +789,6 @@
           <w:noProof/>
           <w:lang w:val="es-ES"/>
         </w:rPr>
-      </w:r>
-      <w:r>
-        <w:rPr>
-          <w:noProof/>
-          <w:lang w:val="es-ES"/>
-        </w:rPr>
         <w:fldChar w:fldCharType="separate"/>
       </w:r>
       <w:r>
@@ -863,7 +797,7 @@
           <w:noProof/>
           <w:lang w:val="es-ES"/>
         </w:rPr>
-        <w:t>En</w:t>
+        <w:t>Enfo</w:t>
       </w:r>
       <w:r>
         <w:rPr>
@@ -871,7 +805,7 @@
           <w:noProof/>
           <w:lang w:val="es-ES"/>
         </w:rPr>
-        <w:t>f</w:t>
+        <w:t>q</w:t>
       </w:r>
       <w:r>
         <w:rPr>
@@ -879,7 +813,7 @@
           <w:noProof/>
           <w:lang w:val="es-ES"/>
         </w:rPr>
-        <w:t>oque</w:t>
+        <w:t>ue</w:t>
       </w:r>
       <w:r>
         <w:rPr>
@@ -937,12 +871,6 @@
           <w:noProof/>
           <w:lang w:val="es-ES"/>
         </w:rPr>
-      </w:r>
-      <w:r>
-        <w:rPr>
-          <w:noProof/>
-          <w:lang w:val="es-ES"/>
-        </w:rPr>
         <w:fldChar w:fldCharType="separate"/>
       </w:r>
       <w:r>
@@ -951,23 +879,7 @@
           <w:noProof/>
           <w:lang w:val="es-ES"/>
         </w:rPr>
-        <w:t>Recu</w:t>
-      </w:r>
-      <w:r>
-        <w:rPr>
-          <w:rStyle w:val="Hipervnculo"/>
-          <w:noProof/>
-          <w:lang w:val="es-ES"/>
-        </w:rPr>
-        <w:t>r</w:t>
-      </w:r>
-      <w:r>
-        <w:rPr>
-          <w:rStyle w:val="Hipervnculo"/>
-          <w:noProof/>
-          <w:lang w:val="es-ES"/>
-        </w:rPr>
-        <w:t>sos</w:t>
+        <w:t>Recursos</w:t>
       </w:r>
       <w:r>
         <w:rPr>
@@ -1018,19 +930,7 @@
         <w:rPr>
           <w:rStyle w:val="Hipervnculo"/>
         </w:rPr>
-        <w:t>R</w:t>
-      </w:r>
-      <w:r>
-        <w:rPr>
-          <w:rStyle w:val="Hipervnculo"/>
-        </w:rPr>
-        <w:t>e</w:t>
-      </w:r>
-      <w:r>
-        <w:rPr>
-          <w:rStyle w:val="Hipervnculo"/>
-        </w:rPr>
-        <w:t>ferencias Bibliograficas</w:t>
+        <w:t>Referencias Bibliograficas</w:t>
       </w:r>
       <w:r>
         <w:rPr>
@@ -1089,12 +989,6 @@
           <w:noProof/>
           <w:lang w:val="es-ES"/>
         </w:rPr>
-      </w:r>
-      <w:r>
-        <w:rPr>
-          <w:noProof/>
-          <w:lang w:val="es-ES"/>
-        </w:rPr>
         <w:fldChar w:fldCharType="separate"/>
       </w:r>
       <w:r>
@@ -1103,23 +997,7 @@
           <w:noProof/>
           <w:lang w:val="es-ES"/>
         </w:rPr>
-        <w:t>Pap</w:t>
-      </w:r>
-      <w:r>
-        <w:rPr>
-          <w:rStyle w:val="Hipervnculo"/>
-          <w:noProof/>
-          <w:lang w:val="es-ES"/>
-        </w:rPr>
-        <w:t>e</w:t>
-      </w:r>
-      <w:r>
-        <w:rPr>
-          <w:rStyle w:val="Hipervnculo"/>
-          <w:noProof/>
-          <w:lang w:val="es-ES"/>
-        </w:rPr>
-        <w:t>r</w:t>
+        <w:t>Paper</w:t>
       </w:r>
       <w:r>
         <w:rPr>
@@ -1179,12 +1057,6 @@
           <w:noProof/>
           <w:lang w:val="es-ES"/>
         </w:rPr>
-      </w:r>
-      <w:r>
-        <w:rPr>
-          <w:noProof/>
-          <w:lang w:val="es-ES"/>
-        </w:rPr>
         <w:fldChar w:fldCharType="separate"/>
       </w:r>
       <w:r>
@@ -1193,23 +1065,7 @@
           <w:noProof/>
           <w:lang w:val="es-ES"/>
         </w:rPr>
-        <w:t>Siti</w:t>
-      </w:r>
-      <w:r>
-        <w:rPr>
-          <w:rStyle w:val="Hipervnculo"/>
-          <w:noProof/>
-          <w:lang w:val="es-ES"/>
-        </w:rPr>
-        <w:t>o</w:t>
-      </w:r>
-      <w:r>
-        <w:rPr>
-          <w:rStyle w:val="Hipervnculo"/>
-          <w:noProof/>
-          <w:lang w:val="es-ES"/>
-        </w:rPr>
-        <w:t>s Web</w:t>
+        <w:t>Sitios Web</w:t>
       </w:r>
       <w:r>
         <w:rPr>
@@ -1283,12 +1139,6 @@
           <w:noProof/>
           <w:lang w:val="es-ES"/>
         </w:rPr>
-      </w:r>
-      <w:r>
-        <w:rPr>
-          <w:noProof/>
-          <w:lang w:val="es-ES"/>
-        </w:rPr>
         <w:fldChar w:fldCharType="separate"/>
       </w:r>
       <w:r>
@@ -1297,23 +1147,7 @@
           <w:noProof/>
           <w:lang w:val="es-ES"/>
         </w:rPr>
-        <w:t>Ejempl</w:t>
-      </w:r>
-      <w:r>
-        <w:rPr>
-          <w:rStyle w:val="Hipervnculo"/>
-          <w:noProof/>
-          <w:lang w:val="es-ES"/>
-        </w:rPr>
-        <w:t>o</w:t>
-      </w:r>
-      <w:r>
-        <w:rPr>
-          <w:rStyle w:val="Hipervnculo"/>
-          <w:noProof/>
-          <w:lang w:val="es-ES"/>
-        </w:rPr>
-        <w:t>s / Tutoriales / Curso</w:t>
+        <w:t>Ejemplos / Tutoriales / Curso</w:t>
       </w:r>
       <w:r>
         <w:rPr>
@@ -1397,9 +1231,9 @@
       </w:r>
     </w:p>
     <w:bookmarkStart w:id="9" w:name="_Toc36735886"/>
-    <w:bookmarkStart w:id="10" w:name="_Toc285535799"/>
-    <w:bookmarkStart w:id="11" w:name="_Toc410627893"/>
-    <w:bookmarkStart w:id="12" w:name="Objetivo1"/>
+    <w:bookmarkStart w:id="10" w:name="Objetivo1"/>
+    <w:bookmarkStart w:id="11" w:name="_Toc285535799"/>
+    <w:bookmarkStart w:id="12" w:name="_Toc410627893"/>
     <w:p>
       <w:pPr>
         <w:pStyle w:val="Ttulo1"/>
@@ -1418,26 +1252,14 @@
         <w:rPr>
           <w:rStyle w:val="Hipervnculo"/>
         </w:rPr>
-        <w:t>Obj</w:t>
-      </w:r>
-      <w:r>
-        <w:rPr>
-          <w:rStyle w:val="Hipervnculo"/>
-        </w:rPr>
-        <w:t>e</w:t>
-      </w:r>
-      <w:r>
-        <w:rPr>
-          <w:rStyle w:val="Hipervnculo"/>
-        </w:rPr>
-        <w:t>tivo</w:t>
+        <w:t>Objetivo</w:t>
       </w:r>
       <w:bookmarkEnd w:id="9"/>
       <w:r>
         <w:fldChar w:fldCharType="end"/>
       </w:r>
     </w:p>
-    <w:bookmarkEnd w:id="12"/>
+    <w:bookmarkEnd w:id="10"/>
     <w:p>
       <w:pPr>
         <w:spacing w:line="480" w:lineRule="auto"/>
@@ -1910,20 +1732,145 @@
           <w:lang w:val="es-ES"/>
         </w:rPr>
       </w:pPr>
+      <w:r>
+        <w:rPr>
+          <w:lang w:val="es-ES"/>
+        </w:rPr>
+        <w:t>Principalmente</w:t>
+      </w:r>
+      <w:r>
+        <w:rPr>
+          <w:lang w:val="es-ES"/>
+        </w:rPr>
+        <w:t xml:space="preserve"> el detecto</w:t>
+      </w:r>
+      <w:r>
+        <w:rPr>
+          <w:lang w:val="es-ES"/>
+        </w:rPr>
+        <w:t>r</w:t>
+      </w:r>
+      <w:r>
+        <w:rPr>
+          <w:lang w:val="es-ES"/>
+        </w:rPr>
+        <w:t xml:space="preserve"> de sonidos comenzara reconociendo aquellos sonidos que produzcan un sonido particular</w:t>
+      </w:r>
+      <w:r>
+        <w:rPr>
+          <w:lang w:val="es-ES"/>
+        </w:rPr>
+        <w:t>, entre los cuales podrían ser:</w:t>
+      </w:r>
     </w:p>
     <w:p>
       <w:pPr>
         <w:spacing w:line="480" w:lineRule="auto"/>
         <w:jc w:val="both"/>
         <w:rPr>
-          <w:lang w:val="es-ES"/>
-        </w:rPr>
-      </w:pPr>
+          <w:lang w:val="es-AR"/>
+        </w:rPr>
+      </w:pPr>
+      <w:r>
+        <w:rPr>
+          <w:lang w:val="es-ES"/>
+        </w:rPr>
+        <w:t>- Fuga en el caño de escape</w:t>
+      </w:r>
     </w:p>
     <w:p>
       <w:pPr>
         <w:spacing w:line="480" w:lineRule="auto"/>
         <w:jc w:val="both"/>
+        <w:rPr>
+          <w:lang w:val="es-ES"/>
+        </w:rPr>
+      </w:pPr>
+      <w:r>
+        <w:rPr>
+          <w:lang w:val="es-ES"/>
+        </w:rPr>
+        <w:t>- Pastillas de freno gastadas</w:t>
+      </w:r>
+    </w:p>
+    <w:p>
+      <w:pPr>
+        <w:spacing w:line="480" w:lineRule="auto"/>
+        <w:jc w:val="both"/>
+        <w:rPr>
+          <w:lang w:val="es-ES"/>
+        </w:rPr>
+      </w:pPr>
+      <w:r>
+        <w:rPr>
+          <w:lang w:val="es-ES"/>
+        </w:rPr>
+        <w:t>- Problemas con la batería</w:t>
+      </w:r>
+    </w:p>
+    <w:p>
+      <w:pPr>
+        <w:spacing w:line="480" w:lineRule="auto"/>
+        <w:jc w:val="both"/>
+        <w:rPr>
+          <w:lang w:val="es-ES"/>
+        </w:rPr>
+      </w:pPr>
+      <w:r>
+        <w:rPr>
+          <w:lang w:val="es-ES"/>
+        </w:rPr>
+        <w:t>- Problema con la correa</w:t>
+      </w:r>
+    </w:p>
+    <w:p>
+      <w:pPr>
+        <w:spacing w:line="480" w:lineRule="auto"/>
+        <w:jc w:val="both"/>
+        <w:rPr>
+          <w:lang w:val="es-ES"/>
+        </w:rPr>
+      </w:pPr>
+      <w:r>
+        <w:rPr>
+          <w:lang w:val="es-ES"/>
+        </w:rPr>
+        <w:t>Esto d</w:t>
+      </w:r>
+      <w:r>
+        <w:rPr>
+          <w:lang w:val="es-ES"/>
+        </w:rPr>
+        <w:t xml:space="preserve">ebido a que </w:t>
+      </w:r>
+      <w:r>
+        <w:rPr>
+          <w:lang w:val="es-ES"/>
+        </w:rPr>
+        <w:t>más</w:t>
+      </w:r>
+      <w:r>
+        <w:rPr>
+          <w:lang w:val="es-ES"/>
+        </w:rPr>
+        <w:t xml:space="preserve"> adelante en las barreras veremos que algunos sonidos producidos </w:t>
+      </w:r>
+      <w:r>
+        <w:rPr>
+          <w:lang w:val="es-ES"/>
+        </w:rPr>
+        <w:t>pueden ser muy similares y representar muchos problemas diferentes, o bien un único problema que produzca una inmensa variedad de sonidos diferentes entre ellos.</w:t>
+      </w:r>
+    </w:p>
+    <w:p>
+      <w:pPr>
+        <w:rPr>
+          <w:lang w:val="es-ES"/>
+        </w:rPr>
+      </w:pPr>
+    </w:p>
+    <w:p>
+      <w:pPr>
         <w:rPr>
           <w:lang w:val="es-ES"/>
         </w:rPr>
@@ -1943,6 +1890,7 @@
         <w:pStyle w:val="Ttulo1"/>
       </w:pPr>
       <w:r>
+        <w:lastRenderedPageBreak/>
         <w:fldChar w:fldCharType="begin"/>
       </w:r>
       <w:r>
@@ -1955,19 +1903,7 @@
         <w:rPr>
           <w:rStyle w:val="Hipervnculo"/>
         </w:rPr>
-        <w:t>Bar</w:t>
-      </w:r>
-      <w:r>
-        <w:rPr>
-          <w:rStyle w:val="Hipervnculo"/>
-        </w:rPr>
-        <w:t>r</w:t>
-      </w:r>
-      <w:r>
-        <w:rPr>
-          <w:rStyle w:val="Hipervnculo"/>
-        </w:rPr>
-        <w:t>eras</w:t>
+        <w:t>Barreras</w:t>
       </w:r>
       <w:bookmarkEnd w:id="13"/>
       <w:r>
@@ -2028,14 +1964,7 @@
         <w:rPr>
           <w:lang w:val="es-ES"/>
         </w:rPr>
-        <w:t xml:space="preserve">la posibilidad de que las personas conozcan lo que le esta sucediendo a su automóvil sin llevarlo a los lugares recomendados por el manual lo más probable es que </w:t>
-      </w:r>
-      <w:r>
-        <w:rPr>
-          <w:lang w:val="es-ES"/>
-        </w:rPr>
-        <w:lastRenderedPageBreak/>
-        <w:t>estos intentarían solucionarlo por sus propios medios (Ya sea por comodidad o por temas económicos), perdiendo así garantía o la seguridad de arreglar los autos en los talleres oficiales.</w:t>
+        <w:t>la posibilidad de que las personas conozcan lo que le esta sucediendo a su automóvil sin llevarlo a los lugares recomendados por el manual lo más probable es que estos intentarían solucionarlo por sus propios medios (Ya sea por comodidad o por temas económicos), perdiendo así garantía o la seguridad de arreglar los autos en los talleres oficiales.</w:t>
       </w:r>
     </w:p>
     <w:p>
@@ -2119,6 +2048,87 @@
           <w:lang w:val="es-ES"/>
         </w:rPr>
       </w:pPr>
+      <w:r>
+        <w:rPr>
+          <w:b/>
+          <w:bCs/>
+          <w:lang w:val="es-ES"/>
+        </w:rPr>
+        <w:t>Barrera Técnica</w:t>
+      </w:r>
+      <w:r>
+        <w:rPr>
+          <w:lang w:val="es-ES"/>
+        </w:rPr>
+        <w:t xml:space="preserve">: La tecnología utilizada hoy en día para reconocer sonidos es escasa y más en el área del automovilismo donde </w:t>
+      </w:r>
+      <w:r>
+        <w:rPr>
+          <w:lang w:val="es-ES"/>
+        </w:rPr>
+        <w:t>algunos sonidos de un mismo problema pueden</w:t>
+      </w:r>
+      <w:r>
+        <w:rPr>
+          <w:lang w:val="es-ES"/>
+        </w:rPr>
+        <w:t xml:space="preserve"> </w:t>
+      </w:r>
+      <w:r>
+        <w:rPr>
+          <w:lang w:val="es-ES"/>
+        </w:rPr>
+        <w:t>escucharse</w:t>
+      </w:r>
+      <w:r>
+        <w:rPr>
+          <w:lang w:val="es-ES"/>
+        </w:rPr>
+        <w:t xml:space="preserve"> de maneras muy distintas</w:t>
+      </w:r>
+      <w:r>
+        <w:rPr>
+          <w:lang w:val="es-ES"/>
+        </w:rPr>
+        <w:t xml:space="preserve">, por lo cual una barrera importante será la del </w:t>
+      </w:r>
+      <w:r>
+        <w:rPr>
+          <w:lang w:val="es-ES"/>
+        </w:rPr>
+        <w:lastRenderedPageBreak/>
+        <w:t>reconocimiento como tal de ciertos sonidos los cuales no son demasiados característicos, como un sonido metálico o de chapa.</w:t>
+      </w:r>
+    </w:p>
+    <w:p>
+      <w:pPr>
+        <w:spacing w:line="480" w:lineRule="auto"/>
+        <w:rPr>
+          <w:lang w:val="es-ES"/>
+        </w:rPr>
+      </w:pPr>
+      <w:r>
+        <w:rPr>
+          <w:lang w:val="es-ES"/>
+        </w:rPr>
+        <w:t>Además, muchos problemas que poseen los autos no tienen ningún ruido hasta que el auto se descompone por completo, como podría ser la perdida de agua refrigerante y la subida de temperatura del automóvil. Estos problemas pasaran desapercibidos por la aplicación debido a que no producen ruidos significativos, hasta que el auto se rompe.</w:t>
+      </w:r>
+    </w:p>
+    <w:p>
+      <w:pPr>
+        <w:spacing w:line="480" w:lineRule="auto"/>
+        <w:rPr>
+          <w:lang w:val="es-ES"/>
+        </w:rPr>
+      </w:pPr>
+    </w:p>
+    <w:p>
+      <w:pPr>
+        <w:spacing w:line="480" w:lineRule="auto"/>
+        <w:rPr>
+          <w:lang w:val="es-ES"/>
+        </w:rPr>
+      </w:pPr>
     </w:p>
     <w:p>
       <w:pPr>
@@ -2147,19 +2157,7 @@
         <w:rPr>
           <w:rStyle w:val="Hipervnculo"/>
         </w:rPr>
-        <w:t>Relevancia d</w:t>
-      </w:r>
-      <w:r>
-        <w:rPr>
-          <w:rStyle w:val="Hipervnculo"/>
-        </w:rPr>
-        <w:t>e</w:t>
-      </w:r>
-      <w:r>
-        <w:rPr>
-          <w:rStyle w:val="Hipervnculo"/>
-        </w:rPr>
-        <w:t>l proyecto</w:t>
+        <w:t>Relevancia del proyecto</w:t>
       </w:r>
       <w:bookmarkEnd w:id="15"/>
       <w:r>
@@ -2188,7 +2186,13 @@
         <w:rPr>
           <w:lang w:val="es-ES"/>
         </w:rPr>
-        <w:t>de problemas de estos.  En una era de digitalización la adaptación del Software va a ser inmediata y este mismo software se podrá presentar a grandes compañías automovilísticas para una posible adaptación a los autos que salen a la venta.</w:t>
+        <w:t xml:space="preserve">de problemas de estos.  En una era de digitalización la adaptación del Software va a ser inmediata y </w:t>
+      </w:r>
+      <w:r>
+        <w:rPr>
+          <w:lang w:val="es-ES"/>
+        </w:rPr>
+        <w:t>evitara miles de complicaciones a largo plazo.</w:t>
       </w:r>
     </w:p>
     <w:p>
@@ -2202,6 +2206,12 @@
           <w:lang w:val="es-ES"/>
         </w:rPr>
       </w:pPr>
+      <w:r>
+        <w:rPr>
+          <w:lang w:val="es-ES"/>
+        </w:rPr>
+        <w:t>El estudio de los sonidos y la recolección de datos se tendrá que hacer de una manera única, debido a la complejidad de estos sonidos, lo cual agregará una relevancia importante al proyecto. En el enfoque veremos que el sistema contara de dos fases importantes y la conexión entre estas.</w:t>
+      </w:r>
     </w:p>
     <w:p>
       <w:pPr>
@@ -2214,6 +2224,30 @@
           <w:lang w:val="es-ES"/>
         </w:rPr>
       </w:pPr>
+      <w:r>
+        <w:rPr>
+          <w:lang w:val="es-ES"/>
+        </w:rPr>
+        <w:t xml:space="preserve">Si bien se utilizara como guía algunos </w:t>
+      </w:r>
+      <w:r>
+        <w:rPr>
+          <w:lang w:val="es-ES"/>
+        </w:rPr>
+        <w:t>softwares existentes</w:t>
+      </w:r>
+      <w:r>
+        <w:rPr>
+          <w:lang w:val="es-ES"/>
+        </w:rPr>
+        <w:t xml:space="preserve">, </w:t>
+      </w:r>
+      <w:r>
+        <w:rPr>
+          <w:lang w:val="es-ES"/>
+        </w:rPr>
+        <w:t>lo que se plantea en el proyecto llevara toda esta tecnología un paso más adelante, no solo comparando un único sonido, sino detectando miles de variantes de este mismo, ya que un mismo problema puede tener muchas variantes a la hora de ser detectados.</w:t>
+      </w:r>
     </w:p>
     <w:p>
       <w:pPr>
@@ -2223,50 +2257,23 @@
         </w:numPr>
         <w:spacing w:line="480" w:lineRule="auto"/>
         <w:rPr>
-          <w:lang w:val="es-ES"/>
-        </w:rPr>
-      </w:pPr>
-    </w:p>
-    <w:bookmarkStart w:id="17" w:name="_Toc36735889"/>
-    <w:bookmarkStart w:id="18" w:name="Enfoque1"/>
-    <w:p>
-      <w:pPr>
-        <w:pStyle w:val="Ttulo1"/>
-      </w:pPr>
-      <w:r>
+          <w:lang w:val="es-AR"/>
+        </w:rPr>
+      </w:pPr>
+      <w:r>
+        <w:rPr>
+          <w:lang w:val="es-ES"/>
+        </w:rPr>
         <w:lastRenderedPageBreak/>
-        <w:fldChar w:fldCharType="begin"/>
-      </w:r>
-      <w:r>
-        <w:instrText xml:space="preserve"> HYPERLINK  \l "Enfoque0" </w:instrText>
-      </w:r>
-      <w:r>
-        <w:fldChar w:fldCharType="separate"/>
-      </w:r>
-      <w:r>
-        <w:rPr>
-          <w:rStyle w:val="Hipervnculo"/>
-        </w:rPr>
-        <w:t>En</w:t>
-      </w:r>
-      <w:r>
-        <w:rPr>
-          <w:rStyle w:val="Hipervnculo"/>
-        </w:rPr>
-        <w:t>f</w:t>
-      </w:r>
-      <w:r>
-        <w:rPr>
-          <w:rStyle w:val="Hipervnculo"/>
-        </w:rPr>
-        <w:t>oque</w:t>
-      </w:r>
-      <w:bookmarkEnd w:id="17"/>
-      <w:r>
-        <w:fldChar w:fldCharType="end"/>
-      </w:r>
-    </w:p>
-    <w:bookmarkEnd w:id="18"/>
+        <w:t>Hoy en día los automóviles de alta gama vienen con un sistema incorporado de detección de problemas, pero en Argentina,</w:t>
+      </w:r>
+      <w:r>
+        <w:rPr>
+          <w:lang w:val="es-ES"/>
+        </w:rPr>
+        <w:t xml:space="preserve"> aproximadamente el 22% de la población puede acceder a estos vehículos. El otro 78% tiene autos de gama media o baja, por lo cual el proyecto adquiere una relevancia enorme para todo este gran sector de la sociedad.</w:t>
+      </w:r>
+    </w:p>
     <w:p>
       <w:pPr>
         <w:numPr>
@@ -2278,24 +2285,6 @@
           <w:lang w:val="es-ES"/>
         </w:rPr>
       </w:pPr>
-      <w:r>
-        <w:rPr>
-          <w:lang w:val="es-ES"/>
-        </w:rPr>
-        <w:t xml:space="preserve">Como cualquier proceso de investigación, lo primero es comenzar con la definición del problema a solucionar, entender cual es la interrogante la cual </w:t>
-      </w:r>
-      <w:r>
-        <w:rPr>
-          <w:lang w:val="es-ES"/>
-        </w:rPr>
-        <w:t xml:space="preserve">busco </w:t>
-      </w:r>
-      <w:r>
-        <w:rPr>
-          <w:lang w:val="es-ES"/>
-        </w:rPr>
-        <w:t>resolver.</w:t>
-      </w:r>
     </w:p>
     <w:p>
       <w:pPr>
@@ -2308,18 +2297,6 @@
           <w:lang w:val="es-ES"/>
         </w:rPr>
       </w:pPr>
-      <w:r>
-        <w:rPr>
-          <w:lang w:val="es-ES"/>
-        </w:rPr>
-        <w:t>Luego es importante delimitar los objetivos que quiero de la investigación, fijar los fines concretos de la misma</w:t>
-      </w:r>
-      <w:r>
-        <w:rPr>
-          <w:lang w:val="es-ES"/>
-        </w:rPr>
-        <w:t>.</w:t>
-      </w:r>
     </w:p>
     <w:p>
       <w:pPr>
@@ -2329,27 +2306,9 @@
         </w:numPr>
         <w:spacing w:line="480" w:lineRule="auto"/>
         <w:rPr>
-          <w:lang w:val="es-AR"/>
-        </w:rPr>
-      </w:pPr>
-      <w:r>
-        <w:rPr>
-          <w:lang w:val="es-ES"/>
-        </w:rPr>
-        <w:t xml:space="preserve">Realizar un marco teórico para tener el conocimiento actual existente para aplicarlo en la resolución del problema, </w:t>
-      </w:r>
-      <w:r>
-        <w:rPr>
-          <w:lang w:val="es-ES"/>
-        </w:rPr>
-        <w:t>acompañado</w:t>
-      </w:r>
-      <w:r>
-        <w:rPr>
-          <w:lang w:val="es-AR"/>
-        </w:rPr>
-        <w:t xml:space="preserve"> de un análisis de la bibliografía y otras investigaciones realizadas sobre el tema.</w:t>
-      </w:r>
+          <w:lang w:val="es-ES"/>
+        </w:rPr>
+      </w:pPr>
     </w:p>
     <w:p>
       <w:pPr>
@@ -2359,30 +2318,49 @@
         </w:numPr>
         <w:spacing w:line="480" w:lineRule="auto"/>
         <w:rPr>
-          <w:lang w:val="es-AR"/>
-        </w:rPr>
-      </w:pPr>
-      <w:r>
-        <w:rPr>
-          <w:lang w:val="es-AR"/>
-        </w:rPr>
-        <w:t xml:space="preserve">Una vez finalizado el marco teórico se realizara un diseño concreto, el cual </w:t>
-      </w:r>
-      <w:proofErr w:type="gramStart"/>
-      <w:r>
-        <w:rPr>
-          <w:lang w:val="es-AR"/>
-        </w:rPr>
-        <w:t>determinara</w:t>
-      </w:r>
-      <w:proofErr w:type="gramEnd"/>
-      <w:r>
-        <w:rPr>
-          <w:lang w:val="es-AR"/>
-        </w:rPr>
-        <w:t xml:space="preserve"> la forma en la que el problema será verificado y así reconocer si la solución obtenida resuelve el problema.</w:t>
-      </w:r>
-    </w:p>
+          <w:lang w:val="es-ES"/>
+        </w:rPr>
+      </w:pPr>
+    </w:p>
+    <w:bookmarkStart w:id="17" w:name="_Toc36735889"/>
+    <w:bookmarkStart w:id="18" w:name="Enfoque1"/>
+    <w:p>
+      <w:pPr>
+        <w:pStyle w:val="Ttulo1"/>
+      </w:pPr>
+      <w:r>
+        <w:fldChar w:fldCharType="begin"/>
+      </w:r>
+      <w:r>
+        <w:instrText xml:space="preserve"> HYPERLINK  \l "Enfoque0" </w:instrText>
+      </w:r>
+      <w:r>
+        <w:fldChar w:fldCharType="separate"/>
+      </w:r>
+      <w:r>
+        <w:rPr>
+          <w:rStyle w:val="Hipervnculo"/>
+        </w:rPr>
+        <w:t>Enf</w:t>
+      </w:r>
+      <w:r>
+        <w:rPr>
+          <w:rStyle w:val="Hipervnculo"/>
+        </w:rPr>
+        <w:t>o</w:t>
+      </w:r>
+      <w:r>
+        <w:rPr>
+          <w:rStyle w:val="Hipervnculo"/>
+        </w:rPr>
+        <w:t>que</w:t>
+      </w:r>
+      <w:bookmarkEnd w:id="17"/>
+      <w:r>
+        <w:fldChar w:fldCharType="end"/>
+      </w:r>
+    </w:p>
+    <w:bookmarkEnd w:id="18"/>
     <w:p>
       <w:pPr>
         <w:numPr>
@@ -2391,14 +2369,14 @@
         </w:numPr>
         <w:spacing w:line="480" w:lineRule="auto"/>
         <w:rPr>
-          <w:lang w:val="es-AR"/>
-        </w:rPr>
-      </w:pPr>
-      <w:r>
-        <w:rPr>
-          <w:lang w:val="es-AR"/>
-        </w:rPr>
-        <w:t>Luego obtendré indicadores a través de herramientas de medición, cuestionarios y datos existentes para poder traducir magnitudes que suceden en la práctica a valores definidos teóricamente. Y estos datos se podrán procesar para ser clasificados y ordenados de acuerdo al propósito de la investigación.</w:t>
+          <w:lang w:val="es-ES"/>
+        </w:rPr>
+      </w:pPr>
+      <w:r>
+        <w:rPr>
+          <w:lang w:val="es-ES"/>
+        </w:rPr>
+        <w:t>El enfoque lo dividiré en dos partes, la primera hablando de como llevare a cabo la tesis, en términos de documentación y la segunda parte me centrare en como llevar a cabo el proyecto puntual.</w:t>
       </w:r>
     </w:p>
     <w:p>
@@ -2409,26 +2387,18 @@
         </w:numPr>
         <w:spacing w:line="480" w:lineRule="auto"/>
         <w:rPr>
-          <w:lang w:val="es-AR"/>
-        </w:rPr>
-      </w:pPr>
-      <w:r>
-        <w:rPr>
-          <w:lang w:val="es-AR"/>
-        </w:rPr>
-        <w:t xml:space="preserve">Una vez realizado todo esto se </w:t>
-      </w:r>
-      <w:r>
-        <w:rPr>
-          <w:lang w:val="es-AR"/>
-        </w:rPr>
-        <w:t>analizará</w:t>
-      </w:r>
-      <w:r>
-        <w:rPr>
-          <w:lang w:val="es-AR"/>
-        </w:rPr>
-        <w:t xml:space="preserve"> los mismos para obtener la respuesta al problema planteado y llega a una o varias conclusiones.</w:t>
+          <w:b/>
+          <w:bCs/>
+          <w:lang w:val="es-ES"/>
+        </w:rPr>
+      </w:pPr>
+      <w:r>
+        <w:rPr>
+          <w:b/>
+          <w:bCs/>
+          <w:lang w:val="es-ES"/>
+        </w:rPr>
+        <w:t>Enfoque de tesis:</w:t>
       </w:r>
     </w:p>
     <w:p>
@@ -2439,38 +2409,26 @@
         </w:numPr>
         <w:spacing w:line="480" w:lineRule="auto"/>
         <w:rPr>
-          <w:lang w:val="es-AR"/>
-        </w:rPr>
-      </w:pPr>
-      <w:r>
-        <w:rPr>
-          <w:lang w:val="es-AR"/>
-        </w:rPr>
-        <w:t xml:space="preserve">Por </w:t>
-      </w:r>
-      <w:r>
-        <w:rPr>
-          <w:lang w:val="es-AR"/>
-        </w:rPr>
-        <w:t>último,</w:t>
-      </w:r>
-      <w:r>
-        <w:rPr>
-          <w:lang w:val="es-AR"/>
-        </w:rPr>
-        <w:t xml:space="preserve"> con el marco teórico terminado, los indicadores y todo lo investigado, si la conclusión da resultados positivos se </w:t>
-      </w:r>
-      <w:r>
-        <w:rPr>
-          <w:lang w:val="es-AR"/>
-        </w:rPr>
-        <w:t>llevará</w:t>
-      </w:r>
-      <w:r>
-        <w:rPr>
-          <w:lang w:val="es-AR"/>
-        </w:rPr>
-        <w:t xml:space="preserve"> a cabo un prototipo para demostrar la solución a mi problema planteado y poder demostrarlo de una manera práctica, además de todo el respaldo teórico.</w:t>
+          <w:lang w:val="es-ES"/>
+        </w:rPr>
+      </w:pPr>
+      <w:r>
+        <w:rPr>
+          <w:lang w:val="es-ES"/>
+        </w:rPr>
+        <w:t xml:space="preserve">Como cualquier proceso de investigación, lo primero es comenzar con la definición del problema a solucionar, entender cual es la interrogante la cual </w:t>
+      </w:r>
+      <w:r>
+        <w:rPr>
+          <w:lang w:val="es-ES"/>
+        </w:rPr>
+        <w:t xml:space="preserve">busco </w:t>
+      </w:r>
+      <w:r>
+        <w:rPr>
+          <w:lang w:val="es-ES"/>
+        </w:rPr>
+        <w:t>resolver.</w:t>
       </w:r>
     </w:p>
     <w:p>
@@ -2481,244 +2439,22 @@
         </w:numPr>
         <w:spacing w:line="480" w:lineRule="auto"/>
         <w:rPr>
-          <w:lang w:val="es-AR"/>
-        </w:rPr>
-      </w:pPr>
-    </w:p>
-    <w:bookmarkStart w:id="19" w:name="_Toc36735890"/>
-    <w:bookmarkStart w:id="20" w:name="Recursos1"/>
-    <w:p>
-      <w:pPr>
-        <w:pStyle w:val="Ttulo1"/>
-      </w:pPr>
-      <w:r>
-        <w:lastRenderedPageBreak/>
-        <w:fldChar w:fldCharType="begin"/>
-      </w:r>
-      <w:r>
-        <w:instrText xml:space="preserve"> HYPERLINK  \l "Recursos0" </w:instrText>
-      </w:r>
-      <w:r>
-        <w:fldChar w:fldCharType="separate"/>
-      </w:r>
-      <w:r>
-        <w:rPr>
-          <w:rStyle w:val="Hipervnculo"/>
-        </w:rPr>
-        <w:t>Recurs</w:t>
-      </w:r>
-      <w:r>
-        <w:rPr>
-          <w:rStyle w:val="Hipervnculo"/>
-        </w:rPr>
-        <w:t>o</w:t>
-      </w:r>
-      <w:r>
-        <w:rPr>
-          <w:rStyle w:val="Hipervnculo"/>
-        </w:rPr>
-        <w:t>s</w:t>
-      </w:r>
-      <w:bookmarkEnd w:id="19"/>
-      <w:r>
-        <w:fldChar w:fldCharType="end"/>
-      </w:r>
-    </w:p>
-    <w:bookmarkEnd w:id="20"/>
-    <w:p>
-      <w:pPr>
-        <w:spacing w:line="480" w:lineRule="auto"/>
-        <w:rPr>
-          <w:lang w:val="es-ES"/>
-        </w:rPr>
-      </w:pPr>
-      <w:r>
-        <w:rPr>
-          <w:lang w:val="es-ES"/>
-        </w:rPr>
-        <w:t>A continuación, se detallará los recursos necesarios para llevar a cabo la investigación.</w:t>
-      </w:r>
-    </w:p>
-    <w:p>
-      <w:pPr>
-        <w:spacing w:line="480" w:lineRule="auto"/>
-        <w:rPr>
-          <w:lang w:val="es-AR"/>
-        </w:rPr>
-      </w:pPr>
-      <w:r>
-        <w:rPr>
-          <w:b/>
-          <w:bCs/>
-          <w:lang w:val="es-AR"/>
-        </w:rPr>
-        <w:t>Computadora</w:t>
-      </w:r>
-      <w:r>
-        <w:rPr>
-          <w:lang w:val="es-AR"/>
-        </w:rPr>
-        <w:t xml:space="preserve"> capaz de realizar todo el desarrollo de la aplicación.</w:t>
-      </w:r>
-    </w:p>
-    <w:p>
-      <w:pPr>
-        <w:spacing w:line="480" w:lineRule="auto"/>
-        <w:rPr>
-          <w:lang w:val="es-AR"/>
-        </w:rPr>
-      </w:pPr>
-      <w:r>
-        <w:rPr>
-          <w:b/>
-          <w:bCs/>
-          <w:lang w:val="es-AR"/>
-        </w:rPr>
-        <w:t>IDE programación</w:t>
-      </w:r>
-      <w:r>
-        <w:rPr>
-          <w:lang w:val="es-AR"/>
-        </w:rPr>
-        <w:t xml:space="preserve">: es el software necesario para el desarrollo del prototipo. </w:t>
-      </w:r>
-    </w:p>
-    <w:p>
-      <w:pPr>
-        <w:spacing w:line="480" w:lineRule="auto"/>
-        <w:rPr>
-          <w:lang w:val="es-AR"/>
-        </w:rPr>
-      </w:pPr>
-      <w:r>
-        <w:rPr>
-          <w:b/>
-          <w:bCs/>
-          <w:lang w:val="es-AR"/>
-        </w:rPr>
-        <w:t>Frameworks y librerías</w:t>
-      </w:r>
-      <w:r>
-        <w:rPr>
-          <w:lang w:val="es-AR"/>
-        </w:rPr>
-        <w:t xml:space="preserve">: se utilizarán para agilizar y optimizar el desarrollo del prototipo. </w:t>
-      </w:r>
-    </w:p>
-    <w:p>
-      <w:pPr>
-        <w:spacing w:line="480" w:lineRule="auto"/>
-        <w:rPr>
-          <w:lang w:val="es-AR"/>
-        </w:rPr>
-      </w:pPr>
-      <w:r>
-        <w:rPr>
-          <w:lang w:val="es-AR"/>
-        </w:rPr>
-        <w:t xml:space="preserve">Un </w:t>
-      </w:r>
-      <w:r>
-        <w:rPr>
-          <w:b/>
-          <w:bCs/>
-          <w:lang w:val="es-AR"/>
-        </w:rPr>
-        <w:t>servidor</w:t>
-      </w:r>
-      <w:r>
-        <w:rPr>
-          <w:lang w:val="es-AR"/>
-        </w:rPr>
-        <w:t xml:space="preserve"> en la nube para correr el software.</w:t>
-      </w:r>
-      <w:r>
-        <w:rPr>
-          <w:lang w:val="es-AR"/>
-        </w:rPr>
-        <w:t xml:space="preserve"> </w:t>
-      </w:r>
-    </w:p>
-    <w:p>
-      <w:pPr>
-        <w:spacing w:line="480" w:lineRule="auto"/>
-        <w:rPr>
-          <w:lang w:val="es-AR"/>
-        </w:rPr>
-      </w:pPr>
-      <w:r>
-        <w:rPr>
-          <w:b/>
-          <w:bCs/>
-          <w:lang w:val="es-AR"/>
-        </w:rPr>
-        <w:t>Bibliografía</w:t>
-      </w:r>
-      <w:r>
-        <w:rPr>
-          <w:lang w:val="es-AR"/>
+          <w:lang w:val="es-ES"/>
+        </w:rPr>
+      </w:pPr>
+      <w:r>
+        <w:rPr>
+          <w:lang w:val="es-ES"/>
+        </w:rPr>
+        <w:t>Luego es importante delimitar los objetivos que quiero de la investigación, fijar los fines concretos de la misma</w:t>
+      </w:r>
+      <w:r>
+        <w:rPr>
+          <w:lang w:val="es-ES"/>
         </w:rPr>
         <w:t>.</w:t>
       </w:r>
     </w:p>
-    <w:p>
-      <w:pPr>
-        <w:spacing w:line="480" w:lineRule="auto"/>
-        <w:rPr>
-          <w:lang w:val="es-AR"/>
-        </w:rPr>
-      </w:pPr>
-      <w:r>
-        <w:rPr>
-          <w:lang w:val="es-AR"/>
-        </w:rPr>
-        <w:t xml:space="preserve">Un </w:t>
-      </w:r>
-      <w:r>
-        <w:rPr>
-          <w:b/>
-          <w:bCs/>
-          <w:lang w:val="es-AR"/>
-        </w:rPr>
-        <w:t>automóvil</w:t>
-      </w:r>
-      <w:r>
-        <w:rPr>
-          <w:lang w:val="es-AR"/>
-        </w:rPr>
-        <w:t xml:space="preserve"> para realizar las pruebas.</w:t>
-      </w:r>
-    </w:p>
-    <w:p>
-      <w:pPr>
-        <w:spacing w:line="480" w:lineRule="auto"/>
-        <w:rPr>
-          <w:lang w:val="es-ES"/>
-        </w:rPr>
-      </w:pPr>
-      <w:r>
-        <w:rPr>
-          <w:b/>
-          <w:bCs/>
-          <w:lang w:val="es-AR"/>
-        </w:rPr>
-        <w:t>Especialistas</w:t>
-      </w:r>
-      <w:r>
-        <w:rPr>
-          <w:lang w:val="es-AR"/>
-        </w:rPr>
-        <w:t xml:space="preserve"> para validación</w:t>
-      </w:r>
-      <w:r>
-        <w:rPr>
-          <w:lang w:val="es-AR"/>
-        </w:rPr>
-        <w:t>.</w:t>
-      </w:r>
-    </w:p>
-    <w:bookmarkEnd w:id="10"/>
-    <w:bookmarkEnd w:id="11"/>
     <w:p>
       <w:pPr>
         <w:numPr>
@@ -2727,9 +2463,27 @@
         </w:numPr>
         <w:spacing w:line="480" w:lineRule="auto"/>
         <w:rPr>
-          <w:lang w:val="es-ES"/>
-        </w:rPr>
-      </w:pPr>
+          <w:lang w:val="es-AR"/>
+        </w:rPr>
+      </w:pPr>
+      <w:r>
+        <w:rPr>
+          <w:lang w:val="es-ES"/>
+        </w:rPr>
+        <w:t xml:space="preserve">Realizar un marco teórico para tener el conocimiento actual existente para aplicarlo en la resolución del problema, </w:t>
+      </w:r>
+      <w:r>
+        <w:rPr>
+          <w:lang w:val="es-ES"/>
+        </w:rPr>
+        <w:t>acompañado</w:t>
+      </w:r>
+      <w:r>
+        <w:rPr>
+          <w:lang w:val="es-AR"/>
+        </w:rPr>
+        <w:t xml:space="preserve"> de un análisis de la bibliografía y otras investigaciones realizadas sobre el tema.</w:t>
+      </w:r>
     </w:p>
     <w:p>
       <w:pPr>
@@ -2739,9 +2493,40 @@
         </w:numPr>
         <w:spacing w:line="480" w:lineRule="auto"/>
         <w:rPr>
-          <w:lang w:val="es-ES"/>
-        </w:rPr>
-      </w:pPr>
+          <w:lang w:val="es-AR"/>
+        </w:rPr>
+      </w:pPr>
+      <w:r>
+        <w:rPr>
+          <w:lang w:val="es-AR"/>
+        </w:rPr>
+        <w:lastRenderedPageBreak/>
+        <w:t xml:space="preserve">Una vez finalizado el marco teórico se </w:t>
+      </w:r>
+      <w:r>
+        <w:rPr>
+          <w:lang w:val="es-AR"/>
+        </w:rPr>
+        <w:t>realizará</w:t>
+      </w:r>
+      <w:r>
+        <w:rPr>
+          <w:lang w:val="es-AR"/>
+        </w:rPr>
+        <w:t xml:space="preserve"> un diseño concreto, el cual </w:t>
+      </w:r>
+      <w:r>
+        <w:rPr>
+          <w:lang w:val="es-AR"/>
+        </w:rPr>
+        <w:t>determinará</w:t>
+      </w:r>
+      <w:r>
+        <w:rPr>
+          <w:lang w:val="es-AR"/>
+        </w:rPr>
+        <w:t xml:space="preserve"> la forma en la que el problema será verificado y así reconocer si la solución obtenida resuelve el problema.</w:t>
+      </w:r>
     </w:p>
     <w:p>
       <w:pPr>
@@ -2751,9 +2536,15 @@
         </w:numPr>
         <w:spacing w:line="480" w:lineRule="auto"/>
         <w:rPr>
-          <w:lang w:val="es-ES"/>
-        </w:rPr>
-      </w:pPr>
+          <w:lang w:val="es-AR"/>
+        </w:rPr>
+      </w:pPr>
+      <w:r>
+        <w:rPr>
+          <w:lang w:val="es-AR"/>
+        </w:rPr>
+        <w:t>Luego obtendré indicadores a través de herramientas de medición, cuestionarios y datos existentes para poder traducir magnitudes que suceden en la práctica a valores definidos teóricamente. Y estos datos se podrán procesar para ser clasificados y ordenados de acuerdo al propósito de la investigación.</w:t>
+      </w:r>
     </w:p>
     <w:p>
       <w:pPr>
@@ -2763,9 +2554,27 @@
         </w:numPr>
         <w:spacing w:line="480" w:lineRule="auto"/>
         <w:rPr>
-          <w:lang w:val="es-ES"/>
-        </w:rPr>
-      </w:pPr>
+          <w:lang w:val="es-AR"/>
+        </w:rPr>
+      </w:pPr>
+      <w:r>
+        <w:rPr>
+          <w:lang w:val="es-AR"/>
+        </w:rPr>
+        <w:t xml:space="preserve">Una vez realizado todo esto se </w:t>
+      </w:r>
+      <w:r>
+        <w:rPr>
+          <w:lang w:val="es-AR"/>
+        </w:rPr>
+        <w:t>analizará</w:t>
+      </w:r>
+      <w:r>
+        <w:rPr>
+          <w:lang w:val="es-AR"/>
+        </w:rPr>
+        <w:t xml:space="preserve"> los mismos para obtener la respuesta al problema planteado y llega a una o varias conclusiones.</w:t>
+      </w:r>
     </w:p>
     <w:p>
       <w:pPr>
@@ -2775,9 +2584,39 @@
         </w:numPr>
         <w:spacing w:line="480" w:lineRule="auto"/>
         <w:rPr>
-          <w:lang w:val="es-ES"/>
-        </w:rPr>
-      </w:pPr>
+          <w:lang w:val="es-AR"/>
+        </w:rPr>
+      </w:pPr>
+      <w:r>
+        <w:rPr>
+          <w:lang w:val="es-AR"/>
+        </w:rPr>
+        <w:t xml:space="preserve">Por </w:t>
+      </w:r>
+      <w:r>
+        <w:rPr>
+          <w:lang w:val="es-AR"/>
+        </w:rPr>
+        <w:t>último,</w:t>
+      </w:r>
+      <w:r>
+        <w:rPr>
+          <w:lang w:val="es-AR"/>
+        </w:rPr>
+        <w:t xml:space="preserve"> con el marco teórico terminado, los indicadores y todo lo investigado, si la conclusión da resultados positivos se </w:t>
+      </w:r>
+      <w:r>
+        <w:rPr>
+          <w:lang w:val="es-AR"/>
+        </w:rPr>
+        <w:t>llevará</w:t>
+      </w:r>
+      <w:r>
+        <w:rPr>
+          <w:lang w:val="es-AR"/>
+        </w:rPr>
+        <w:t xml:space="preserve"> a cabo un prototipo para demostrar la solución a mi problema planteado y poder demostrarlo de una manera práctica, además de todo el respaldo teórico.</w:t>
+      </w:r>
     </w:p>
     <w:p>
       <w:pPr>
@@ -2787,9 +2626,19 @@
         </w:numPr>
         <w:spacing w:line="480" w:lineRule="auto"/>
         <w:rPr>
-          <w:lang w:val="es-ES"/>
-        </w:rPr>
-      </w:pPr>
+          <w:b/>
+          <w:bCs/>
+          <w:lang w:val="es-AR"/>
+        </w:rPr>
+      </w:pPr>
+      <w:r>
+        <w:rPr>
+          <w:b/>
+          <w:bCs/>
+          <w:lang w:val="es-AR"/>
+        </w:rPr>
+        <w:t>Enfoque de Proyecto:</w:t>
+      </w:r>
     </w:p>
     <w:p>
       <w:pPr>
@@ -2799,9 +2648,47 @@
         </w:numPr>
         <w:spacing w:line="480" w:lineRule="auto"/>
         <w:rPr>
-          <w:lang w:val="es-ES"/>
-        </w:rPr>
-      </w:pPr>
+          <w:lang w:val="es-AR"/>
+        </w:rPr>
+      </w:pPr>
+      <w:r>
+        <w:rPr>
+          <w:lang w:val="es-AR"/>
+        </w:rPr>
+        <w:t xml:space="preserve">El proyecto contara con dos partes importantes </w:t>
+      </w:r>
+      <w:r>
+        <w:rPr>
+          <w:lang w:val="es-AR"/>
+        </w:rPr>
+        <w:t xml:space="preserve">las cuales trabajaran unidas </w:t>
+      </w:r>
+      <w:proofErr w:type="gramStart"/>
+      <w:r>
+        <w:rPr>
+          <w:lang w:val="es-AR"/>
+        </w:rPr>
+        <w:t xml:space="preserve">para </w:t>
+      </w:r>
+      <w:r>
+        <w:rPr>
+          <w:lang w:val="es-AR"/>
+        </w:rPr>
+        <w:t xml:space="preserve"> </w:t>
+      </w:r>
+      <w:r>
+        <w:rPr>
+          <w:lang w:val="es-AR"/>
+        </w:rPr>
+        <w:t>dar</w:t>
+      </w:r>
+      <w:proofErr w:type="gramEnd"/>
+      <w:r>
+        <w:rPr>
+          <w:lang w:val="es-AR"/>
+        </w:rPr>
+        <w:t xml:space="preserve"> con el objetivo de la investigación.</w:t>
+      </w:r>
     </w:p>
     <w:p>
       <w:pPr>
@@ -2811,9 +2698,93 @@
         </w:numPr>
         <w:spacing w:line="480" w:lineRule="auto"/>
         <w:rPr>
-          <w:lang w:val="es-ES"/>
-        </w:rPr>
-      </w:pPr>
+          <w:lang w:val="es-AR"/>
+        </w:rPr>
+      </w:pPr>
+      <w:r>
+        <w:rPr>
+          <w:lang w:val="es-AR"/>
+        </w:rPr>
+        <w:t xml:space="preserve">La primera parte estará enfocada en la recolección de datos, es decir, </w:t>
+      </w:r>
+      <w:r>
+        <w:rPr>
+          <w:lang w:val="es-AR"/>
+        </w:rPr>
+        <w:t xml:space="preserve">entender </w:t>
+      </w:r>
+      <w:r>
+        <w:rPr>
+          <w:lang w:val="es-AR"/>
+        </w:rPr>
+        <w:t>como estos datos los cuales obtendrá el software</w:t>
+      </w:r>
+      <w:r>
+        <w:rPr>
+          <w:lang w:val="es-AR"/>
+        </w:rPr>
+        <w:t>,</w:t>
+      </w:r>
+      <w:r>
+        <w:rPr>
+          <w:lang w:val="es-AR"/>
+        </w:rPr>
+        <w:t xml:space="preserve"> a partir de la captación y procesamiento de un sonido puntual</w:t>
+      </w:r>
+      <w:r>
+        <w:rPr>
+          <w:lang w:val="es-AR"/>
+        </w:rPr>
+        <w:t>,</w:t>
+      </w:r>
+      <w:r>
+        <w:rPr>
+          <w:lang w:val="es-AR"/>
+        </w:rPr>
+        <w:t xml:space="preserve"> podrá</w:t>
+      </w:r>
+      <w:r>
+        <w:rPr>
+          <w:lang w:val="es-AR"/>
+        </w:rPr>
+        <w:t>n</w:t>
+      </w:r>
+      <w:r>
+        <w:rPr>
+          <w:lang w:val="es-AR"/>
+        </w:rPr>
+        <w:t xml:space="preserve"> ser capturado</w:t>
+      </w:r>
+      <w:r>
+        <w:rPr>
+          <w:lang w:val="es-AR"/>
+        </w:rPr>
+        <w:t>s</w:t>
+      </w:r>
+      <w:r>
+        <w:rPr>
+          <w:lang w:val="es-AR"/>
+        </w:rPr>
+        <w:t xml:space="preserve"> y </w:t>
+      </w:r>
+      <w:r>
+        <w:rPr>
+          <w:lang w:val="es-AR"/>
+        </w:rPr>
+        <w:t xml:space="preserve">tener </w:t>
+      </w:r>
+      <w:r>
+        <w:rPr>
+          <w:lang w:val="es-AR"/>
+        </w:rPr>
+        <w:t xml:space="preserve">la capacidad de interactuar con </w:t>
+      </w:r>
+      <w:r>
+        <w:rPr>
+          <w:lang w:val="es-AR"/>
+        </w:rPr>
+        <w:t>nuestro gran sistema de almacenamiento donde se encuentren todos los sonidos con los cuales este pueda igualarse y dar la respuesta al problema escuchado.</w:t>
+      </w:r>
     </w:p>
     <w:p>
       <w:pPr>
@@ -2823,9 +2794,52 @@
         </w:numPr>
         <w:spacing w:line="480" w:lineRule="auto"/>
         <w:rPr>
-          <w:lang w:val="es-ES"/>
-        </w:rPr>
-      </w:pPr>
+          <w:lang w:val="es-AR"/>
+        </w:rPr>
+      </w:pPr>
+      <w:r>
+        <w:rPr>
+          <w:lang w:val="es-AR"/>
+        </w:rPr>
+        <w:lastRenderedPageBreak/>
+        <w:t xml:space="preserve">Esto nos lleva a la segunda parte del proyecto la cual estará enfocada en el software que almacena todos estos datos. Entender como puedo almacenar la información para que cuando el software capte el sonido y lo procese, pueda ir a buscar esta información y </w:t>
+      </w:r>
+      <w:r>
+        <w:rPr>
+          <w:lang w:val="es-AR"/>
+        </w:rPr>
+        <w:t>compararla</w:t>
+      </w:r>
+      <w:r>
+        <w:rPr>
+          <w:lang w:val="es-AR"/>
+        </w:rPr>
+        <w:t xml:space="preserve"> con </w:t>
+      </w:r>
+      <w:r>
+        <w:rPr>
+          <w:lang w:val="es-AR"/>
+        </w:rPr>
+        <w:t xml:space="preserve">todo </w:t>
+      </w:r>
+      <w:r>
+        <w:rPr>
+          <w:lang w:val="es-AR"/>
+        </w:rPr>
+        <w:t>el sistema de almacenamiento que tendrá todos</w:t>
+      </w:r>
+      <w:r>
+        <w:rPr>
+          <w:lang w:val="es-AR"/>
+        </w:rPr>
+        <w:t xml:space="preserve"> </w:t>
+      </w:r>
+      <w:r>
+        <w:rPr>
+          <w:lang w:val="es-AR"/>
+        </w:rPr>
+        <w:t>datos necesarios para encontrar solución al ruido.</w:t>
+      </w:r>
     </w:p>
     <w:p>
       <w:pPr>
@@ -2835,9 +2849,15 @@
         </w:numPr>
         <w:spacing w:line="480" w:lineRule="auto"/>
         <w:rPr>
-          <w:lang w:val="es-ES"/>
-        </w:rPr>
-      </w:pPr>
+          <w:lang w:val="es-AR"/>
+        </w:rPr>
+      </w:pPr>
+      <w:r>
+        <w:rPr>
+          <w:lang w:val="es-AR"/>
+        </w:rPr>
+        <w:t>Una vez solucionadas estas dos partes del proyecto, como tercera fase seria la fusión de ambas para dar como resultado una aplicación funcional, la cual cumpla con el objetivo planteado anteriormente.</w:t>
+      </w:r>
     </w:p>
     <w:p>
       <w:pPr>
@@ -2847,7 +2867,9 @@
         </w:numPr>
         <w:spacing w:line="480" w:lineRule="auto"/>
         <w:rPr>
-          <w:lang w:val="es-ES"/>
+          <w:b/>
+          <w:bCs/>
+          <w:lang w:val="es-AR"/>
         </w:rPr>
       </w:pPr>
     </w:p>
@@ -2859,21 +2881,21 @@
         </w:numPr>
         <w:spacing w:line="480" w:lineRule="auto"/>
         <w:rPr>
-          <w:lang w:val="es-ES"/>
-        </w:rPr>
-      </w:pPr>
-    </w:p>
-    <w:bookmarkStart w:id="21" w:name="ReferenciaBibliografica1"/>
+          <w:lang w:val="es-AR"/>
+        </w:rPr>
+      </w:pPr>
+    </w:p>
+    <w:bookmarkStart w:id="19" w:name="_Toc36735890"/>
+    <w:bookmarkStart w:id="20" w:name="Recursos1"/>
     <w:p>
       <w:pPr>
         <w:pStyle w:val="Ttulo1"/>
       </w:pPr>
       <w:r>
-        <w:lastRenderedPageBreak/>
         <w:fldChar w:fldCharType="begin"/>
       </w:r>
       <w:r>
-        <w:instrText xml:space="preserve"> HYPERLINK  \l "ReferenciaBibliografica0" </w:instrText>
+        <w:instrText xml:space="preserve"> HYPERLINK  \l "Recursos0" </w:instrText>
       </w:r>
       <w:r>
         <w:fldChar w:fldCharType="separate"/>
@@ -2882,32 +2904,214 @@
         <w:rPr>
           <w:rStyle w:val="Hipervnculo"/>
         </w:rPr>
-        <w:t>Referenc</w:t>
+        <w:t>Recurs</w:t>
       </w:r>
       <w:r>
         <w:rPr>
           <w:rStyle w:val="Hipervnculo"/>
         </w:rPr>
-        <w:t>i</w:t>
+        <w:t>o</w:t>
       </w:r>
       <w:r>
         <w:rPr>
           <w:rStyle w:val="Hipervnculo"/>
         </w:rPr>
-        <w:t xml:space="preserve">as </w:t>
-      </w:r>
-      <w:r>
-        <w:rPr>
-          <w:rStyle w:val="Hipervnculo"/>
-        </w:rPr>
-        <w:t>Bibliográficas</w:t>
-      </w:r>
+        <w:t>s</w:t>
+      </w:r>
+      <w:bookmarkEnd w:id="19"/>
       <w:r>
         <w:fldChar w:fldCharType="end"/>
       </w:r>
     </w:p>
-    <w:bookmarkStart w:id="22" w:name="Paper1"/>
-    <w:bookmarkEnd w:id="21"/>
+    <w:bookmarkEnd w:id="20"/>
+    <w:p>
+      <w:pPr>
+        <w:spacing w:line="480" w:lineRule="auto"/>
+        <w:rPr>
+          <w:lang w:val="es-ES"/>
+        </w:rPr>
+      </w:pPr>
+      <w:r>
+        <w:rPr>
+          <w:lang w:val="es-ES"/>
+        </w:rPr>
+        <w:t>A continuación, se detallará los recursos necesarios para llevar a cabo la investigación.</w:t>
+      </w:r>
+    </w:p>
+    <w:p>
+      <w:pPr>
+        <w:spacing w:line="480" w:lineRule="auto"/>
+        <w:rPr>
+          <w:lang w:val="es-AR"/>
+        </w:rPr>
+      </w:pPr>
+      <w:r>
+        <w:rPr>
+          <w:b/>
+          <w:bCs/>
+          <w:lang w:val="es-AR"/>
+        </w:rPr>
+        <w:t>Computadora</w:t>
+      </w:r>
+      <w:r>
+        <w:rPr>
+          <w:lang w:val="es-AR"/>
+        </w:rPr>
+        <w:t xml:space="preserve"> capaz de realizar todo el desarrollo de la aplicación.</w:t>
+      </w:r>
+    </w:p>
+    <w:p>
+      <w:pPr>
+        <w:spacing w:line="480" w:lineRule="auto"/>
+        <w:rPr>
+          <w:lang w:val="es-AR"/>
+        </w:rPr>
+      </w:pPr>
+      <w:r>
+        <w:rPr>
+          <w:b/>
+          <w:bCs/>
+          <w:lang w:val="es-AR"/>
+        </w:rPr>
+        <w:t>IDE programación</w:t>
+      </w:r>
+      <w:r>
+        <w:rPr>
+          <w:lang w:val="es-AR"/>
+        </w:rPr>
+        <w:t xml:space="preserve">: es el software necesario para el desarrollo del prototipo. </w:t>
+      </w:r>
+    </w:p>
+    <w:p>
+      <w:pPr>
+        <w:spacing w:line="480" w:lineRule="auto"/>
+        <w:rPr>
+          <w:lang w:val="es-AR"/>
+        </w:rPr>
+      </w:pPr>
+      <w:r>
+        <w:rPr>
+          <w:b/>
+          <w:bCs/>
+          <w:lang w:val="es-AR"/>
+        </w:rPr>
+        <w:t>Frameworks y librerías</w:t>
+      </w:r>
+      <w:r>
+        <w:rPr>
+          <w:lang w:val="es-AR"/>
+        </w:rPr>
+        <w:t xml:space="preserve">: se utilizarán para agilizar y optimizar el desarrollo del prototipo. </w:t>
+      </w:r>
+    </w:p>
+    <w:p>
+      <w:pPr>
+        <w:spacing w:line="480" w:lineRule="auto"/>
+        <w:rPr>
+          <w:lang w:val="es-AR"/>
+        </w:rPr>
+      </w:pPr>
+      <w:r>
+        <w:rPr>
+          <w:lang w:val="es-AR"/>
+        </w:rPr>
+        <w:t xml:space="preserve">Un </w:t>
+      </w:r>
+      <w:r>
+        <w:rPr>
+          <w:b/>
+          <w:bCs/>
+          <w:lang w:val="es-AR"/>
+        </w:rPr>
+        <w:t>servidor</w:t>
+      </w:r>
+      <w:r>
+        <w:rPr>
+          <w:lang w:val="es-AR"/>
+        </w:rPr>
+        <w:t xml:space="preserve"> en la nube para correr el software.</w:t>
+      </w:r>
+      <w:r>
+        <w:rPr>
+          <w:lang w:val="es-AR"/>
+        </w:rPr>
+        <w:t xml:space="preserve"> </w:t>
+      </w:r>
+    </w:p>
+    <w:p>
+      <w:pPr>
+        <w:spacing w:line="480" w:lineRule="auto"/>
+        <w:rPr>
+          <w:lang w:val="es-AR"/>
+        </w:rPr>
+      </w:pPr>
+      <w:r>
+        <w:rPr>
+          <w:b/>
+          <w:bCs/>
+          <w:lang w:val="es-AR"/>
+        </w:rPr>
+        <w:t>Bibliografía</w:t>
+      </w:r>
+      <w:r>
+        <w:rPr>
+          <w:lang w:val="es-AR"/>
+        </w:rPr>
+        <w:t>.</w:t>
+      </w:r>
+    </w:p>
+    <w:p>
+      <w:pPr>
+        <w:spacing w:line="480" w:lineRule="auto"/>
+        <w:rPr>
+          <w:lang w:val="es-AR"/>
+        </w:rPr>
+      </w:pPr>
+      <w:r>
+        <w:rPr>
+          <w:lang w:val="es-AR"/>
+        </w:rPr>
+        <w:t xml:space="preserve">Un </w:t>
+      </w:r>
+      <w:r>
+        <w:rPr>
+          <w:b/>
+          <w:bCs/>
+          <w:lang w:val="es-AR"/>
+        </w:rPr>
+        <w:t>automóvil</w:t>
+      </w:r>
+      <w:r>
+        <w:rPr>
+          <w:lang w:val="es-AR"/>
+        </w:rPr>
+        <w:t xml:space="preserve"> para realizar las pruebas.</w:t>
+      </w:r>
+    </w:p>
+    <w:p>
+      <w:pPr>
+        <w:spacing w:line="480" w:lineRule="auto"/>
+        <w:rPr>
+          <w:lang w:val="es-AR"/>
+        </w:rPr>
+      </w:pPr>
+      <w:r>
+        <w:rPr>
+          <w:b/>
+          <w:bCs/>
+          <w:lang w:val="es-AR"/>
+        </w:rPr>
+        <w:t>Especialistas</w:t>
+      </w:r>
+      <w:r>
+        <w:rPr>
+          <w:lang w:val="es-AR"/>
+        </w:rPr>
+        <w:t xml:space="preserve"> para validación.</w:t>
+      </w:r>
+      <w:bookmarkEnd w:id="11"/>
+      <w:bookmarkEnd w:id="12"/>
+    </w:p>
     <w:p>
       <w:pPr>
         <w:numPr>
@@ -2915,12 +3119,72 @@
           <w:numId w:val="0"/>
         </w:numPr>
         <w:spacing w:line="480" w:lineRule="auto"/>
+      </w:pPr>
+    </w:p>
+    <w:bookmarkStart w:id="21" w:name="ReferenciaBibliografica1"/>
+    <w:p>
+      <w:pPr>
+        <w:pStyle w:val="Ttulo1"/>
+        <w:rPr>
+          <w:lang w:val="en-US"/>
+        </w:rPr>
+      </w:pPr>
+      <w:r>
+        <w:lastRenderedPageBreak/>
+        <w:fldChar w:fldCharType="begin"/>
+      </w:r>
+      <w:r>
+        <w:rPr>
+          <w:lang w:val="en-US"/>
+        </w:rPr>
+        <w:instrText xml:space="preserve"> HYPERLINK  \l "ReferenciaBibliografica0" </w:instrText>
+      </w:r>
+      <w:r>
+        <w:fldChar w:fldCharType="separate"/>
+      </w:r>
+      <w:proofErr w:type="spellStart"/>
+      <w:r>
+        <w:rPr>
+          <w:rStyle w:val="Hipervnculo"/>
+          <w:lang w:val="en-US"/>
+        </w:rPr>
+        <w:t>Referencias</w:t>
+      </w:r>
+      <w:proofErr w:type="spellEnd"/>
+      <w:r>
+        <w:rPr>
+          <w:rStyle w:val="Hipervnculo"/>
+          <w:lang w:val="en-US"/>
+        </w:rPr>
+        <w:t xml:space="preserve"> </w:t>
+      </w:r>
+      <w:proofErr w:type="spellStart"/>
+      <w:r>
+        <w:rPr>
+          <w:rStyle w:val="Hipervnculo"/>
+          <w:lang w:val="en-US"/>
+        </w:rPr>
+        <w:t>Bibliográficas</w:t>
+      </w:r>
+      <w:proofErr w:type="spellEnd"/>
+      <w:r>
+        <w:fldChar w:fldCharType="end"/>
+      </w:r>
+    </w:p>
+    <w:bookmarkStart w:id="22" w:name="Paper1"/>
+    <w:bookmarkEnd w:id="21"/>
+    <w:p>
+      <w:pPr>
+        <w:numPr>
+          <w:ilvl w:val="12"/>
+          <w:numId w:val="0"/>
+        </w:numPr>
+        <w:spacing w:line="480" w:lineRule="auto"/>
         <w:rPr>
           <w:b/>
           <w:bCs/>
           <w:i/>
           <w:iCs/>
-          <w:lang w:val="es-AR"/>
         </w:rPr>
       </w:pPr>
       <w:r>
@@ -2939,18 +3203,8 @@
           <w:bCs/>
           <w:i/>
           <w:iCs/>
-          <w:lang w:val="es-AR"/>
         </w:rPr>
         <w:instrText xml:space="preserve"> HYPERLINK  \l "Papers0" </w:instrText>
-      </w:r>
-      <w:r>
-        <w:rPr>
-          <w:b/>
-          <w:bCs/>
-          <w:i/>
-          <w:iCs/>
-          <w:lang w:val="es-AR"/>
-        </w:rPr>
       </w:r>
       <w:r>
         <w:rPr>
@@ -2969,9 +3223,77 @@
           <w:bCs/>
           <w:i/>
           <w:iCs/>
-          <w:lang w:val="es-AR"/>
-        </w:rPr>
-        <w:t>Pa</w:t>
+        </w:rPr>
+        <w:t>Paper</w:t>
+      </w:r>
+      <w:r>
+        <w:rPr>
+          <w:b/>
+          <w:bCs/>
+          <w:i/>
+          <w:iCs/>
+          <w:lang w:val="es-AR"/>
+        </w:rPr>
+        <w:fldChar w:fldCharType="end"/>
+      </w:r>
+    </w:p>
+    <w:bookmarkEnd w:id="22"/>
+    <w:p>
+      <w:pPr>
+        <w:numPr>
+          <w:ilvl w:val="12"/>
+          <w:numId w:val="0"/>
+        </w:numPr>
+        <w:spacing w:line="480" w:lineRule="auto"/>
+      </w:pPr>
+      <w:r>
+        <w:t>Unsupervised feature learning for audio classification using convolutional deep belief networks</w:t>
+      </w:r>
+      <w:r>
+        <w:t xml:space="preserve"> - Stanford University</w:t>
+      </w:r>
+    </w:p>
+    <w:bookmarkStart w:id="23" w:name="SitioWeb1"/>
+    <w:p>
+      <w:pPr>
+        <w:numPr>
+          <w:ilvl w:val="12"/>
+          <w:numId w:val="0"/>
+        </w:numPr>
+        <w:spacing w:line="480" w:lineRule="auto"/>
+        <w:rPr>
+          <w:b/>
+          <w:bCs/>
+          <w:i/>
+          <w:iCs/>
+        </w:rPr>
+      </w:pPr>
+      <w:r>
+        <w:rPr>
+          <w:b/>
+          <w:bCs/>
+          <w:i/>
+          <w:iCs/>
+        </w:rPr>
+        <w:fldChar w:fldCharType="begin"/>
+      </w:r>
+      <w:r>
+        <w:rPr>
+          <w:b/>
+          <w:bCs/>
+          <w:i/>
+          <w:iCs/>
+        </w:rPr>
+        <w:instrText xml:space="preserve"> HYPERLINK  \l "SitiosWeb0" </w:instrText>
+      </w:r>
+      <w:r>
+        <w:rPr>
+          <w:b/>
+          <w:bCs/>
+          <w:i/>
+          <w:iCs/>
+        </w:rPr>
+        <w:fldChar w:fldCharType="separate"/>
       </w:r>
       <w:r>
         <w:rPr>
@@ -2980,9 +3302,121 @@
           <w:bCs/>
           <w:i/>
           <w:iCs/>
-          <w:lang w:val="es-AR"/>
-        </w:rPr>
-        <w:t>p</w:t>
+        </w:rPr>
+        <w:t>Sitios web</w:t>
+      </w:r>
+      <w:r>
+        <w:rPr>
+          <w:b/>
+          <w:bCs/>
+          <w:i/>
+          <w:iCs/>
+        </w:rPr>
+        <w:fldChar w:fldCharType="end"/>
+      </w:r>
+      <w:r>
+        <w:rPr>
+          <w:b/>
+          <w:bCs/>
+          <w:i/>
+          <w:iCs/>
+        </w:rPr>
+        <w:t xml:space="preserve"> </w:t>
+      </w:r>
+    </w:p>
+    <w:bookmarkEnd w:id="23"/>
+    <w:p>
+      <w:pPr>
+        <w:numPr>
+          <w:ilvl w:val="12"/>
+          <w:numId w:val="0"/>
+        </w:numPr>
+        <w:spacing w:line="480" w:lineRule="auto"/>
+        <w:rPr>
+          <w:sz w:val="20"/>
+          <w:szCs w:val="20"/>
+        </w:rPr>
+      </w:pPr>
+      <w:r>
+        <w:rPr>
+          <w:sz w:val="20"/>
+          <w:szCs w:val="20"/>
+        </w:rPr>
+        <w:t>https://ourcodeworld.com/articles/read/973/creating-your-own-shazam-identify-songs-with-python-through-audio-fingerprinting-in-ubuntu-18-</w:t>
+      </w:r>
+      <w:r>
+        <w:rPr>
+          <w:sz w:val="20"/>
+          <w:szCs w:val="20"/>
+        </w:rPr>
+        <w:t xml:space="preserve"> </w:t>
+      </w:r>
+    </w:p>
+    <w:p>
+      <w:pPr>
+        <w:numPr>
+          <w:ilvl w:val="12"/>
+          <w:numId w:val="0"/>
+        </w:numPr>
+        <w:spacing w:line="480" w:lineRule="auto"/>
+        <w:rPr>
+          <w:sz w:val="20"/>
+          <w:szCs w:val="20"/>
+        </w:rPr>
+      </w:pPr>
+      <w:r>
+        <w:rPr>
+          <w:sz w:val="20"/>
+          <w:szCs w:val="20"/>
+        </w:rPr>
+        <w:t>https://www.pythonpool.com/spectrogram-python/?msclkid=85d48026bdc211eca3984ebc8b89f9c5</w:t>
+      </w:r>
+    </w:p>
+    <w:bookmarkStart w:id="24" w:name="EjemploTuto1"/>
+    <w:p>
+      <w:pPr>
+        <w:numPr>
+          <w:ilvl w:val="12"/>
+          <w:numId w:val="0"/>
+        </w:numPr>
+        <w:spacing w:line="480" w:lineRule="auto"/>
+        <w:rPr>
+          <w:b/>
+          <w:bCs/>
+          <w:i/>
+          <w:iCs/>
+          <w:lang w:val="es-AR"/>
+        </w:rPr>
+      </w:pPr>
+      <w:r>
+        <w:rPr>
+          <w:b/>
+          <w:bCs/>
+          <w:i/>
+          <w:iCs/>
+          <w:lang w:val="es-AR"/>
+        </w:rPr>
+        <w:fldChar w:fldCharType="begin"/>
+      </w:r>
+      <w:r>
+        <w:rPr>
+          <w:b/>
+          <w:bCs/>
+          <w:i/>
+          <w:iCs/>
+          <w:lang w:val="es-AR"/>
+        </w:rPr>
+        <w:instrText xml:space="preserve"> HYPERLINK  \l "EjemplosTuto0" </w:instrText>
+      </w:r>
+      <w:r>
+        <w:rPr>
+          <w:b/>
+          <w:bCs/>
+          <w:i/>
+          <w:iCs/>
+          <w:lang w:val="es-AR"/>
+        </w:rPr>
+        <w:fldChar w:fldCharType="separate"/>
       </w:r>
       <w:r>
         <w:rPr>
@@ -2993,289 +3427,7 @@
           <w:iCs/>
           <w:lang w:val="es-AR"/>
         </w:rPr>
-        <w:t>er</w:t>
-      </w:r>
-      <w:r>
-        <w:rPr>
-          <w:b/>
-          <w:bCs/>
-          <w:i/>
-          <w:iCs/>
-          <w:lang w:val="es-AR"/>
-        </w:rPr>
-        <w:fldChar w:fldCharType="end"/>
-      </w:r>
-    </w:p>
-    <w:bookmarkEnd w:id="22"/>
-    <w:p>
-      <w:pPr>
-        <w:numPr>
-          <w:ilvl w:val="12"/>
-          <w:numId w:val="0"/>
-        </w:numPr>
-        <w:spacing w:line="480" w:lineRule="auto"/>
-      </w:pPr>
-      <w:r>
-        <w:t>Unsupervised feature learning for audio classification using convolutional deep belief networks</w:t>
-      </w:r>
-      <w:r>
-        <w:t xml:space="preserve"> - Stanford University</w:t>
-      </w:r>
-    </w:p>
-    <w:bookmarkStart w:id="23" w:name="SitioWeb1"/>
-    <w:p>
-      <w:pPr>
-        <w:numPr>
-          <w:ilvl w:val="12"/>
-          <w:numId w:val="0"/>
-        </w:numPr>
-        <w:spacing w:line="480" w:lineRule="auto"/>
-        <w:rPr>
-          <w:b/>
-          <w:bCs/>
-          <w:i/>
-          <w:iCs/>
-        </w:rPr>
-      </w:pPr>
-      <w:r>
-        <w:rPr>
-          <w:b/>
-          <w:bCs/>
-          <w:i/>
-          <w:iCs/>
-        </w:rPr>
-        <w:fldChar w:fldCharType="begin"/>
-      </w:r>
-      <w:r>
-        <w:rPr>
-          <w:b/>
-          <w:bCs/>
-          <w:i/>
-          <w:iCs/>
-        </w:rPr>
-        <w:instrText xml:space="preserve"> HYPERLINK  \l "SitiosWeb0" </w:instrText>
-      </w:r>
-      <w:r>
-        <w:rPr>
-          <w:b/>
-          <w:bCs/>
-          <w:i/>
-          <w:iCs/>
-        </w:rPr>
-      </w:r>
-      <w:r>
-        <w:rPr>
-          <w:b/>
-          <w:bCs/>
-          <w:i/>
-          <w:iCs/>
-        </w:rPr>
-        <w:fldChar w:fldCharType="separate"/>
-      </w:r>
-      <w:r>
-        <w:rPr>
-          <w:rStyle w:val="Hipervnculo"/>
-          <w:b/>
-          <w:bCs/>
-          <w:i/>
-          <w:iCs/>
-        </w:rPr>
-        <w:t>Sit</w:t>
-      </w:r>
-      <w:r>
-        <w:rPr>
-          <w:rStyle w:val="Hipervnculo"/>
-          <w:b/>
-          <w:bCs/>
-          <w:i/>
-          <w:iCs/>
-        </w:rPr>
-        <w:t>i</w:t>
-      </w:r>
-      <w:r>
-        <w:rPr>
-          <w:rStyle w:val="Hipervnculo"/>
-          <w:b/>
-          <w:bCs/>
-          <w:i/>
-          <w:iCs/>
-        </w:rPr>
-        <w:t>os w</w:t>
-      </w:r>
-      <w:r>
-        <w:rPr>
-          <w:rStyle w:val="Hipervnculo"/>
-          <w:b/>
-          <w:bCs/>
-          <w:i/>
-          <w:iCs/>
-        </w:rPr>
-        <w:t>e</w:t>
-      </w:r>
-      <w:r>
-        <w:rPr>
-          <w:rStyle w:val="Hipervnculo"/>
-          <w:b/>
-          <w:bCs/>
-          <w:i/>
-          <w:iCs/>
-        </w:rPr>
-        <w:t>b</w:t>
-      </w:r>
-      <w:r>
-        <w:rPr>
-          <w:b/>
-          <w:bCs/>
-          <w:i/>
-          <w:iCs/>
-        </w:rPr>
-        <w:fldChar w:fldCharType="end"/>
-      </w:r>
-      <w:r>
-        <w:rPr>
-          <w:b/>
-          <w:bCs/>
-          <w:i/>
-          <w:iCs/>
-        </w:rPr>
-        <w:t xml:space="preserve"> </w:t>
-      </w:r>
-    </w:p>
-    <w:bookmarkEnd w:id="23"/>
-    <w:p>
-      <w:pPr>
-        <w:numPr>
-          <w:ilvl w:val="12"/>
-          <w:numId w:val="0"/>
-        </w:numPr>
-        <w:spacing w:line="480" w:lineRule="auto"/>
-        <w:rPr>
-          <w:sz w:val="20"/>
-          <w:szCs w:val="20"/>
-        </w:rPr>
-      </w:pPr>
-      <w:r>
-        <w:rPr>
-          <w:sz w:val="20"/>
-          <w:szCs w:val="20"/>
-        </w:rPr>
-        <w:t>https://ourcodeworld.com/articles/read/973/creating-your-own-shazam-identify-songs-with-python-through-audio-fingerprinting-in-ubuntu-18-</w:t>
-      </w:r>
-      <w:r>
-        <w:rPr>
-          <w:sz w:val="20"/>
-          <w:szCs w:val="20"/>
-        </w:rPr>
-        <w:t xml:space="preserve"> </w:t>
-      </w:r>
-    </w:p>
-    <w:p>
-      <w:pPr>
-        <w:numPr>
-          <w:ilvl w:val="12"/>
-          <w:numId w:val="0"/>
-        </w:numPr>
-        <w:spacing w:line="480" w:lineRule="auto"/>
-        <w:rPr>
-          <w:sz w:val="20"/>
-          <w:szCs w:val="20"/>
-        </w:rPr>
-      </w:pPr>
-      <w:r>
-        <w:rPr>
-          <w:sz w:val="20"/>
-          <w:szCs w:val="20"/>
-        </w:rPr>
-        <w:t>https://www.pythonpool.com/spectrogram-python/?msclkid=85d48026bdc211eca3984ebc8b89f9c5</w:t>
-      </w:r>
-    </w:p>
-    <w:bookmarkStart w:id="24" w:name="EjemploTuto1"/>
-    <w:p>
-      <w:pPr>
-        <w:numPr>
-          <w:ilvl w:val="12"/>
-          <w:numId w:val="0"/>
-        </w:numPr>
-        <w:spacing w:line="480" w:lineRule="auto"/>
-        <w:rPr>
-          <w:b/>
-          <w:bCs/>
-          <w:i/>
-          <w:iCs/>
-          <w:lang w:val="es-AR"/>
-        </w:rPr>
-      </w:pPr>
-      <w:r>
-        <w:rPr>
-          <w:b/>
-          <w:bCs/>
-          <w:i/>
-          <w:iCs/>
-          <w:lang w:val="es-AR"/>
-        </w:rPr>
-        <w:fldChar w:fldCharType="begin"/>
-      </w:r>
-      <w:r>
-        <w:rPr>
-          <w:b/>
-          <w:bCs/>
-          <w:i/>
-          <w:iCs/>
-          <w:lang w:val="es-AR"/>
-        </w:rPr>
-        <w:instrText xml:space="preserve"> HYPERLINK  \l "EjemplosTuto0" </w:instrText>
-      </w:r>
-      <w:r>
-        <w:rPr>
-          <w:b/>
-          <w:bCs/>
-          <w:i/>
-          <w:iCs/>
-          <w:lang w:val="es-AR"/>
-        </w:rPr>
-      </w:r>
-      <w:r>
-        <w:rPr>
-          <w:b/>
-          <w:bCs/>
-          <w:i/>
-          <w:iCs/>
-          <w:lang w:val="es-AR"/>
-        </w:rPr>
-        <w:fldChar w:fldCharType="separate"/>
-      </w:r>
-      <w:r>
-        <w:rPr>
-          <w:rStyle w:val="Hipervnculo"/>
-          <w:b/>
-          <w:bCs/>
-          <w:i/>
-          <w:iCs/>
-          <w:lang w:val="es-AR"/>
-        </w:rPr>
-        <w:t>Ejemp</w:t>
-      </w:r>
-      <w:r>
-        <w:rPr>
-          <w:rStyle w:val="Hipervnculo"/>
-          <w:b/>
-          <w:bCs/>
-          <w:i/>
-          <w:iCs/>
-          <w:lang w:val="es-AR"/>
-        </w:rPr>
-        <w:t>l</w:t>
-      </w:r>
-      <w:r>
-        <w:rPr>
-          <w:rStyle w:val="Hipervnculo"/>
-          <w:b/>
-          <w:bCs/>
-          <w:i/>
-          <w:iCs/>
-          <w:lang w:val="es-AR"/>
-        </w:rPr>
-        <w:t>os – Tutoriales - Curso</w:t>
+        <w:t>Ejemplos – Tutoriales - Curso</w:t>
       </w:r>
       <w:r>
         <w:rPr>

</xml_diff>